<commit_message>
changed a very important date
</commit_message>
<xml_diff>
--- a/implementatieplannen/working/Implementatieplan.docx
+++ b/implementatieplannen/working/Implementatieplan.docx
@@ -54,8 +54,6 @@
         </w:rPr>
         <w:t>Tim van Dijk</w:t>
       </w:r>
-      <w:bookmarkStart w:id="0" w:name="_GoBack"/>
-      <w:bookmarkEnd w:id="0"/>
     </w:p>
     <w:p>
       <w:pPr>
@@ -88,8 +86,28 @@
         <w:rPr>
           <w:lang w:val="nl-NL"/>
         </w:rPr>
-        <w:t>17/2/2019</w:t>
-      </w:r>
+        <w:t>3</w:t>
+      </w:r>
+      <w:r>
+        <w:rPr>
+          <w:lang w:val="nl-NL"/>
+        </w:rPr>
+        <w:t>/</w:t>
+      </w:r>
+      <w:r>
+        <w:rPr>
+          <w:lang w:val="nl-NL"/>
+        </w:rPr>
+        <w:t>3</w:t>
+      </w:r>
+      <w:r>
+        <w:rPr>
+          <w:lang w:val="nl-NL"/>
+        </w:rPr>
+        <w:t>/2019</w:t>
+      </w:r>
+      <w:bookmarkStart w:id="0" w:name="_GoBack"/>
+      <w:bookmarkEnd w:id="0"/>
     </w:p>
     <w:p>
       <w:pPr>
@@ -573,7 +591,7 @@
     <w:lsdException w:name="Table Web 2" w:semiHidden="1" w:unhideWhenUsed="1"/>
     <w:lsdException w:name="Table Web 3" w:semiHidden="1" w:unhideWhenUsed="1"/>
     <w:lsdException w:name="Balloon Text" w:semiHidden="1" w:unhideWhenUsed="1"/>
-    <w:lsdException w:name="Table Grid" w:semiHidden="1" w:uiPriority="59" w:unhideWhenUsed="1"/>
+    <w:lsdException w:name="Table Grid" w:uiPriority="59"/>
     <w:lsdException w:name="Table Theme" w:semiHidden="1" w:unhideWhenUsed="1"/>
     <w:lsdException w:name="Placeholder Text" w:semiHidden="1"/>
     <w:lsdException w:name="No Spacing" w:uiPriority="1" w:qFormat="1"/>

</xml_diff>

<commit_message>
changed very important date again
</commit_message>
<xml_diff>
--- a/implementatieplannen/working/Implementatieplan.docx
+++ b/implementatieplannen/working/Implementatieplan.docx
@@ -86,28 +86,28 @@
         <w:rPr>
           <w:lang w:val="nl-NL"/>
         </w:rPr>
-        <w:t>3</w:t>
-      </w:r>
-      <w:r>
-        <w:rPr>
-          <w:lang w:val="nl-NL"/>
-        </w:rPr>
-        <w:t>/</w:t>
-      </w:r>
-      <w:r>
-        <w:rPr>
-          <w:lang w:val="nl-NL"/>
-        </w:rPr>
-        <w:t>3</w:t>
-      </w:r>
-      <w:r>
-        <w:rPr>
-          <w:lang w:val="nl-NL"/>
-        </w:rPr>
-        <w:t>/2019</w:t>
+        <w:t>10</w:t>
       </w:r>
       <w:bookmarkStart w:id="0" w:name="_GoBack"/>
       <w:bookmarkEnd w:id="0"/>
+      <w:r>
+        <w:rPr>
+          <w:lang w:val="nl-NL"/>
+        </w:rPr>
+        <w:t>/</w:t>
+      </w:r>
+      <w:r>
+        <w:rPr>
+          <w:lang w:val="nl-NL"/>
+        </w:rPr>
+        <w:t>3</w:t>
+      </w:r>
+      <w:r>
+        <w:rPr>
+          <w:lang w:val="nl-NL"/>
+        </w:rPr>
+        <w:t>/2019</w:t>
+      </w:r>
     </w:p>
     <w:p>
       <w:pPr>

</xml_diff>

<commit_message>
changed some more important dates
</commit_message>
<xml_diff>
--- a/implementatieplannen/working/Implementatieplan.docx
+++ b/implementatieplannen/working/Implementatieplan.docx
@@ -4,7 +4,7 @@
   <w:body>
     <w:p>
       <w:pPr>
-        <w:pStyle w:val="Heading1"/>
+        <w:pStyle w:val="Kop1"/>
         <w:rPr>
           <w:lang w:val="nl-NL"/>
         </w:rPr>
@@ -24,7 +24,7 @@
     </w:p>
     <w:p>
       <w:pPr>
-        <w:pStyle w:val="Heading2"/>
+        <w:pStyle w:val="Kop2"/>
         <w:rPr>
           <w:lang w:val="nl-NL"/>
         </w:rPr>
@@ -78,7 +78,7 @@
         <w:rPr>
           <w:lang w:val="nl-NL"/>
         </w:rPr>
-        <w:t>12</w:t>
+        <w:t>25</w:t>
       </w:r>
       <w:r>
         <w:rPr>
@@ -98,10 +98,12 @@
         </w:rPr>
         <w:t>/2019</w:t>
       </w:r>
-    </w:p>
-    <w:p>
-      <w:pPr>
-        <w:pStyle w:val="Heading2"/>
+      <w:bookmarkStart w:id="0" w:name="_GoBack"/>
+      <w:bookmarkEnd w:id="0"/>
+    </w:p>
+    <w:p>
+      <w:pPr>
+        <w:pStyle w:val="Kop2"/>
         <w:rPr>
           <w:lang w:val="nl-NL"/>
         </w:rPr>
@@ -128,7 +130,7 @@
     </w:p>
     <w:p>
       <w:pPr>
-        <w:pStyle w:val="Heading2"/>
+        <w:pStyle w:val="Kop2"/>
         <w:rPr>
           <w:lang w:val="nl-NL"/>
         </w:rPr>
@@ -157,7 +159,7 @@
     </w:p>
     <w:p>
       <w:pPr>
-        <w:pStyle w:val="ListParagraph"/>
+        <w:pStyle w:val="Lijstalinea"/>
         <w:numPr>
           <w:ilvl w:val="0"/>
           <w:numId w:val="4"/>
@@ -195,7 +197,7 @@
     </w:p>
     <w:p>
       <w:pPr>
-        <w:pStyle w:val="ListParagraph"/>
+        <w:pStyle w:val="Lijstalinea"/>
         <w:numPr>
           <w:ilvl w:val="0"/>
           <w:numId w:val="4"/>
@@ -254,7 +256,7 @@
     </w:p>
     <w:p>
       <w:pPr>
-        <w:pStyle w:val="ListParagraph"/>
+        <w:pStyle w:val="Lijstalinea"/>
         <w:numPr>
           <w:ilvl w:val="0"/>
           <w:numId w:val="4"/>
@@ -268,13 +270,7 @@
         <w:rPr>
           <w:lang w:val="nl-NL"/>
         </w:rPr>
-        <w:t>Bestaat uit Hue (een radiale schijf van kleurwaardes),</w:t>
-      </w:r>
-      <w:r>
-        <w:rPr>
-          <w:lang w:val="nl-NL"/>
-        </w:rPr>
-        <w:t xml:space="preserve"> Saturation (van wit naar kleur) en Value/Brightness (van zwart naar kleur)</w:t>
+        <w:t>Bestaat uit Hue (een radiale schijf van kleurwaardes), Saturation (van wit naar kleur) en Value/Brightness (van zwart naar kleur)</w:t>
       </w:r>
     </w:p>
     <w:p>
@@ -294,7 +290,7 @@
     </w:p>
     <w:p>
       <w:pPr>
-        <w:pStyle w:val="ListParagraph"/>
+        <w:pStyle w:val="Lijstalinea"/>
         <w:numPr>
           <w:ilvl w:val="0"/>
           <w:numId w:val="4"/>
@@ -319,7 +315,7 @@
     </w:p>
     <w:p>
       <w:pPr>
-        <w:pStyle w:val="Heading2"/>
+        <w:pStyle w:val="Kop2"/>
         <w:rPr>
           <w:lang w:val="nl-NL"/>
         </w:rPr>
@@ -371,7 +367,7 @@
     </w:p>
     <w:p>
       <w:pPr>
-        <w:pStyle w:val="Heading2"/>
+        <w:pStyle w:val="Kop2"/>
         <w:rPr>
           <w:lang w:val="nl-NL"/>
         </w:rPr>
@@ -420,12 +416,10 @@
         </w:rPr>
         <w:t>TODO</w:t>
       </w:r>
-      <w:bookmarkStart w:id="0" w:name="_GoBack"/>
-    </w:p>
-    <w:bookmarkEnd w:id="0"/>
-    <w:p>
-      <w:pPr>
-        <w:pStyle w:val="Heading2"/>
+    </w:p>
+    <w:p>
+      <w:pPr>
+        <w:pStyle w:val="Kop2"/>
         <w:rPr>
           <w:lang w:val="nl-NL"/>
         </w:rPr>
@@ -1109,16 +1103,16 @@
     <w:lsdException w:name="Hashtag" w:semiHidden="1" w:unhideWhenUsed="1"/>
     <w:lsdException w:name="Unresolved Mention" w:semiHidden="1" w:unhideWhenUsed="1"/>
   </w:latentStyles>
-  <w:style w:type="paragraph" w:default="1" w:styleId="Normal">
+  <w:style w:type="paragraph" w:default="1" w:styleId="Standaard">
     <w:name w:val="Normal"/>
     <w:qFormat/>
     <w:rsid w:val="00BB5B03"/>
   </w:style>
-  <w:style w:type="paragraph" w:styleId="Heading1">
+  <w:style w:type="paragraph" w:styleId="Kop1">
     <w:name w:val="heading 1"/>
-    <w:basedOn w:val="Normal"/>
-    <w:next w:val="Normal"/>
-    <w:link w:val="Heading1Char"/>
+    <w:basedOn w:val="Standaard"/>
+    <w:next w:val="Standaard"/>
+    <w:link w:val="Kop1Char"/>
     <w:uiPriority w:val="9"/>
     <w:qFormat/>
     <w:rsid w:val="00BB5B03"/>
@@ -1135,11 +1129,11 @@
       <w:szCs w:val="30"/>
     </w:rPr>
   </w:style>
-  <w:style w:type="paragraph" w:styleId="Heading2">
+  <w:style w:type="paragraph" w:styleId="Kop2">
     <w:name w:val="heading 2"/>
-    <w:basedOn w:val="Normal"/>
-    <w:next w:val="Normal"/>
-    <w:link w:val="Heading2Char"/>
+    <w:basedOn w:val="Standaard"/>
+    <w:next w:val="Standaard"/>
+    <w:link w:val="Kop2Char"/>
     <w:uiPriority w:val="9"/>
     <w:unhideWhenUsed/>
     <w:qFormat/>
@@ -1157,11 +1151,11 @@
       <w:szCs w:val="28"/>
     </w:rPr>
   </w:style>
-  <w:style w:type="paragraph" w:styleId="Heading3">
+  <w:style w:type="paragraph" w:styleId="Kop3">
     <w:name w:val="heading 3"/>
-    <w:basedOn w:val="Normal"/>
-    <w:next w:val="Normal"/>
-    <w:link w:val="Heading3Char"/>
+    <w:basedOn w:val="Standaard"/>
+    <w:next w:val="Standaard"/>
+    <w:link w:val="Kop3Char"/>
     <w:uiPriority w:val="9"/>
     <w:semiHidden/>
     <w:unhideWhenUsed/>
@@ -1180,11 +1174,11 @@
       <w:szCs w:val="26"/>
     </w:rPr>
   </w:style>
-  <w:style w:type="paragraph" w:styleId="Heading4">
+  <w:style w:type="paragraph" w:styleId="Kop4">
     <w:name w:val="heading 4"/>
-    <w:basedOn w:val="Normal"/>
-    <w:next w:val="Normal"/>
-    <w:link w:val="Heading4Char"/>
+    <w:basedOn w:val="Standaard"/>
+    <w:next w:val="Standaard"/>
+    <w:link w:val="Kop4Char"/>
     <w:uiPriority w:val="9"/>
     <w:semiHidden/>
     <w:unhideWhenUsed/>
@@ -1205,11 +1199,11 @@
       <w:szCs w:val="25"/>
     </w:rPr>
   </w:style>
-  <w:style w:type="paragraph" w:styleId="Heading5">
+  <w:style w:type="paragraph" w:styleId="Kop5">
     <w:name w:val="heading 5"/>
-    <w:basedOn w:val="Normal"/>
-    <w:next w:val="Normal"/>
-    <w:link w:val="Heading5Char"/>
+    <w:basedOn w:val="Standaard"/>
+    <w:next w:val="Standaard"/>
+    <w:link w:val="Kop5Char"/>
     <w:uiPriority w:val="9"/>
     <w:semiHidden/>
     <w:unhideWhenUsed/>
@@ -1230,11 +1224,11 @@
       <w:szCs w:val="24"/>
     </w:rPr>
   </w:style>
-  <w:style w:type="paragraph" w:styleId="Heading6">
+  <w:style w:type="paragraph" w:styleId="Kop6">
     <w:name w:val="heading 6"/>
-    <w:basedOn w:val="Normal"/>
-    <w:next w:val="Normal"/>
-    <w:link w:val="Heading6Char"/>
+    <w:basedOn w:val="Standaard"/>
+    <w:next w:val="Standaard"/>
+    <w:link w:val="Kop6Char"/>
     <w:uiPriority w:val="9"/>
     <w:semiHidden/>
     <w:unhideWhenUsed/>
@@ -1255,11 +1249,11 @@
       <w:szCs w:val="23"/>
     </w:rPr>
   </w:style>
-  <w:style w:type="paragraph" w:styleId="Heading7">
+  <w:style w:type="paragraph" w:styleId="Kop7">
     <w:name w:val="heading 7"/>
-    <w:basedOn w:val="Normal"/>
-    <w:next w:val="Normal"/>
-    <w:link w:val="Heading7Char"/>
+    <w:basedOn w:val="Standaard"/>
+    <w:next w:val="Standaard"/>
+    <w:link w:val="Kop7Char"/>
     <w:uiPriority w:val="9"/>
     <w:semiHidden/>
     <w:unhideWhenUsed/>
@@ -1276,11 +1270,11 @@
       <w:color w:val="244061" w:themeColor="accent1" w:themeShade="80"/>
     </w:rPr>
   </w:style>
-  <w:style w:type="paragraph" w:styleId="Heading8">
+  <w:style w:type="paragraph" w:styleId="Kop8">
     <w:name w:val="heading 8"/>
-    <w:basedOn w:val="Normal"/>
-    <w:next w:val="Normal"/>
-    <w:link w:val="Heading8Char"/>
+    <w:basedOn w:val="Standaard"/>
+    <w:next w:val="Standaard"/>
+    <w:link w:val="Kop8Char"/>
     <w:uiPriority w:val="9"/>
     <w:semiHidden/>
     <w:unhideWhenUsed/>
@@ -1299,11 +1293,11 @@
       <w:szCs w:val="21"/>
     </w:rPr>
   </w:style>
-  <w:style w:type="paragraph" w:styleId="Heading9">
+  <w:style w:type="paragraph" w:styleId="Kop9">
     <w:name w:val="heading 9"/>
-    <w:basedOn w:val="Normal"/>
-    <w:next w:val="Normal"/>
-    <w:link w:val="Heading9Char"/>
+    <w:basedOn w:val="Standaard"/>
+    <w:next w:val="Standaard"/>
+    <w:link w:val="Kop9Char"/>
     <w:uiPriority w:val="9"/>
     <w:semiHidden/>
     <w:unhideWhenUsed/>
@@ -1320,13 +1314,13 @@
       <w:color w:val="984806" w:themeColor="accent6" w:themeShade="80"/>
     </w:rPr>
   </w:style>
-  <w:style w:type="character" w:default="1" w:styleId="DefaultParagraphFont">
+  <w:style w:type="character" w:default="1" w:styleId="Standaardalinea-lettertype">
     <w:name w:val="Default Paragraph Font"/>
     <w:uiPriority w:val="1"/>
     <w:semiHidden/>
     <w:unhideWhenUsed/>
   </w:style>
-  <w:style w:type="table" w:default="1" w:styleId="TableNormal">
+  <w:style w:type="table" w:default="1" w:styleId="Standaardtabel">
     <w:name w:val="Normal Table"/>
     <w:uiPriority w:val="99"/>
     <w:semiHidden/>
@@ -1341,16 +1335,16 @@
       </w:tblCellMar>
     </w:tblPr>
   </w:style>
-  <w:style w:type="numbering" w:default="1" w:styleId="NoList">
+  <w:style w:type="numbering" w:default="1" w:styleId="Geenlijst">
     <w:name w:val="No List"/>
     <w:uiPriority w:val="99"/>
     <w:semiHidden/>
     <w:unhideWhenUsed/>
   </w:style>
-  <w:style w:type="character" w:customStyle="1" w:styleId="Heading1Char">
-    <w:name w:val="Heading 1 Char"/>
-    <w:basedOn w:val="DefaultParagraphFont"/>
-    <w:link w:val="Heading1"/>
+  <w:style w:type="character" w:customStyle="1" w:styleId="Kop1Char">
+    <w:name w:val="Kop 1 Char"/>
+    <w:basedOn w:val="Standaardalinea-lettertype"/>
+    <w:link w:val="Kop1"/>
     <w:uiPriority w:val="9"/>
     <w:rsid w:val="00BB5B03"/>
     <w:rPr>
@@ -1360,10 +1354,10 @@
       <w:szCs w:val="30"/>
     </w:rPr>
   </w:style>
-  <w:style w:type="character" w:customStyle="1" w:styleId="Heading2Char">
-    <w:name w:val="Heading 2 Char"/>
-    <w:basedOn w:val="DefaultParagraphFont"/>
-    <w:link w:val="Heading2"/>
+  <w:style w:type="character" w:customStyle="1" w:styleId="Kop2Char">
+    <w:name w:val="Kop 2 Char"/>
+    <w:basedOn w:val="Standaardalinea-lettertype"/>
+    <w:link w:val="Kop2"/>
     <w:uiPriority w:val="9"/>
     <w:rsid w:val="00BB5B03"/>
     <w:rPr>
@@ -1373,10 +1367,10 @@
       <w:szCs w:val="28"/>
     </w:rPr>
   </w:style>
-  <w:style w:type="character" w:customStyle="1" w:styleId="Heading3Char">
-    <w:name w:val="Heading 3 Char"/>
-    <w:basedOn w:val="DefaultParagraphFont"/>
-    <w:link w:val="Heading3"/>
+  <w:style w:type="character" w:customStyle="1" w:styleId="Kop3Char">
+    <w:name w:val="Kop 3 Char"/>
+    <w:basedOn w:val="Standaardalinea-lettertype"/>
+    <w:link w:val="Kop3"/>
     <w:uiPriority w:val="9"/>
     <w:semiHidden/>
     <w:rsid w:val="00BB5B03"/>
@@ -1387,10 +1381,10 @@
       <w:szCs w:val="26"/>
     </w:rPr>
   </w:style>
-  <w:style w:type="character" w:customStyle="1" w:styleId="Heading4Char">
-    <w:name w:val="Heading 4 Char"/>
-    <w:basedOn w:val="DefaultParagraphFont"/>
-    <w:link w:val="Heading4"/>
+  <w:style w:type="character" w:customStyle="1" w:styleId="Kop4Char">
+    <w:name w:val="Kop 4 Char"/>
+    <w:basedOn w:val="Standaardalinea-lettertype"/>
+    <w:link w:val="Kop4"/>
     <w:uiPriority w:val="9"/>
     <w:semiHidden/>
     <w:rsid w:val="00BB5B03"/>
@@ -1403,10 +1397,10 @@
       <w:szCs w:val="25"/>
     </w:rPr>
   </w:style>
-  <w:style w:type="character" w:customStyle="1" w:styleId="Heading5Char">
-    <w:name w:val="Heading 5 Char"/>
-    <w:basedOn w:val="DefaultParagraphFont"/>
-    <w:link w:val="Heading5"/>
+  <w:style w:type="character" w:customStyle="1" w:styleId="Kop5Char">
+    <w:name w:val="Kop 5 Char"/>
+    <w:basedOn w:val="Standaardalinea-lettertype"/>
+    <w:link w:val="Kop5"/>
     <w:uiPriority w:val="9"/>
     <w:semiHidden/>
     <w:rsid w:val="00BB5B03"/>
@@ -1419,10 +1413,10 @@
       <w:szCs w:val="24"/>
     </w:rPr>
   </w:style>
-  <w:style w:type="character" w:customStyle="1" w:styleId="Heading6Char">
-    <w:name w:val="Heading 6 Char"/>
-    <w:basedOn w:val="DefaultParagraphFont"/>
-    <w:link w:val="Heading6"/>
+  <w:style w:type="character" w:customStyle="1" w:styleId="Kop6Char">
+    <w:name w:val="Kop 6 Char"/>
+    <w:basedOn w:val="Standaardalinea-lettertype"/>
+    <w:link w:val="Kop6"/>
     <w:uiPriority w:val="9"/>
     <w:semiHidden/>
     <w:rsid w:val="00BB5B03"/>
@@ -1435,10 +1429,10 @@
       <w:szCs w:val="23"/>
     </w:rPr>
   </w:style>
-  <w:style w:type="character" w:customStyle="1" w:styleId="Heading7Char">
-    <w:name w:val="Heading 7 Char"/>
-    <w:basedOn w:val="DefaultParagraphFont"/>
-    <w:link w:val="Heading7"/>
+  <w:style w:type="character" w:customStyle="1" w:styleId="Kop7Char">
+    <w:name w:val="Kop 7 Char"/>
+    <w:basedOn w:val="Standaardalinea-lettertype"/>
+    <w:link w:val="Kop7"/>
     <w:uiPriority w:val="9"/>
     <w:semiHidden/>
     <w:rsid w:val="00BB5B03"/>
@@ -1447,10 +1441,10 @@
       <w:color w:val="244061" w:themeColor="accent1" w:themeShade="80"/>
     </w:rPr>
   </w:style>
-  <w:style w:type="character" w:customStyle="1" w:styleId="Heading8Char">
-    <w:name w:val="Heading 8 Char"/>
-    <w:basedOn w:val="DefaultParagraphFont"/>
-    <w:link w:val="Heading8"/>
+  <w:style w:type="character" w:customStyle="1" w:styleId="Kop8Char">
+    <w:name w:val="Kop 8 Char"/>
+    <w:basedOn w:val="Standaardalinea-lettertype"/>
+    <w:link w:val="Kop8"/>
     <w:uiPriority w:val="9"/>
     <w:semiHidden/>
     <w:rsid w:val="00BB5B03"/>
@@ -1461,10 +1455,10 @@
       <w:szCs w:val="21"/>
     </w:rPr>
   </w:style>
-  <w:style w:type="character" w:customStyle="1" w:styleId="Heading9Char">
-    <w:name w:val="Heading 9 Char"/>
-    <w:basedOn w:val="DefaultParagraphFont"/>
-    <w:link w:val="Heading9"/>
+  <w:style w:type="character" w:customStyle="1" w:styleId="Kop9Char">
+    <w:name w:val="Kop 9 Char"/>
+    <w:basedOn w:val="Standaardalinea-lettertype"/>
+    <w:link w:val="Kop9"/>
     <w:uiPriority w:val="9"/>
     <w:semiHidden/>
     <w:rsid w:val="00BB5B03"/>
@@ -1473,11 +1467,11 @@
       <w:color w:val="984806" w:themeColor="accent6" w:themeShade="80"/>
     </w:rPr>
   </w:style>
-  <w:style w:type="paragraph" w:styleId="Title">
+  <w:style w:type="paragraph" w:styleId="Titel">
     <w:name w:val="Title"/>
-    <w:basedOn w:val="Normal"/>
-    <w:next w:val="Normal"/>
-    <w:link w:val="TitleChar"/>
+    <w:basedOn w:val="Standaard"/>
+    <w:next w:val="Standaard"/>
+    <w:link w:val="TitelChar"/>
     <w:uiPriority w:val="10"/>
     <w:qFormat/>
     <w:rsid w:val="00BB5B03"/>
@@ -1493,10 +1487,10 @@
       <w:szCs w:val="52"/>
     </w:rPr>
   </w:style>
-  <w:style w:type="character" w:customStyle="1" w:styleId="TitleChar">
-    <w:name w:val="Title Char"/>
-    <w:basedOn w:val="DefaultParagraphFont"/>
-    <w:link w:val="Title"/>
+  <w:style w:type="character" w:customStyle="1" w:styleId="TitelChar">
+    <w:name w:val="Titel Char"/>
+    <w:basedOn w:val="Standaardalinea-lettertype"/>
+    <w:link w:val="Titel"/>
     <w:uiPriority w:val="10"/>
     <w:rsid w:val="00BB5B03"/>
     <w:rPr>
@@ -1507,11 +1501,11 @@
       <w:szCs w:val="52"/>
     </w:rPr>
   </w:style>
-  <w:style w:type="paragraph" w:styleId="Subtitle">
+  <w:style w:type="paragraph" w:styleId="Ondertitel">
     <w:name w:val="Subtitle"/>
-    <w:basedOn w:val="Normal"/>
-    <w:next w:val="Normal"/>
-    <w:link w:val="SubtitleChar"/>
+    <w:basedOn w:val="Standaard"/>
+    <w:next w:val="Standaard"/>
+    <w:link w:val="OndertitelChar"/>
     <w:uiPriority w:val="11"/>
     <w:qFormat/>
     <w:rsid w:val="00BB5B03"/>
@@ -1525,19 +1519,19 @@
       <w:rFonts w:asciiTheme="majorHAnsi" w:eastAsiaTheme="majorEastAsia" w:hAnsiTheme="majorHAnsi" w:cstheme="majorBidi"/>
     </w:rPr>
   </w:style>
-  <w:style w:type="character" w:customStyle="1" w:styleId="SubtitleChar">
-    <w:name w:val="Subtitle Char"/>
-    <w:basedOn w:val="DefaultParagraphFont"/>
-    <w:link w:val="Subtitle"/>
+  <w:style w:type="character" w:customStyle="1" w:styleId="OndertitelChar">
+    <w:name w:val="Ondertitel Char"/>
+    <w:basedOn w:val="Standaardalinea-lettertype"/>
+    <w:link w:val="Ondertitel"/>
     <w:uiPriority w:val="11"/>
     <w:rsid w:val="00BB5B03"/>
     <w:rPr>
       <w:rFonts w:asciiTheme="majorHAnsi" w:eastAsiaTheme="majorEastAsia" w:hAnsiTheme="majorHAnsi" w:cstheme="majorBidi"/>
     </w:rPr>
   </w:style>
-  <w:style w:type="character" w:styleId="Strong">
+  <w:style w:type="character" w:styleId="Zwaar">
     <w:name w:val="Strong"/>
-    <w:basedOn w:val="DefaultParagraphFont"/>
+    <w:basedOn w:val="Standaardalinea-lettertype"/>
     <w:uiPriority w:val="22"/>
     <w:qFormat/>
     <w:rsid w:val="00BB5B03"/>
@@ -1546,9 +1540,9 @@
       <w:bCs/>
     </w:rPr>
   </w:style>
-  <w:style w:type="character" w:styleId="Emphasis">
+  <w:style w:type="character" w:styleId="Nadruk">
     <w:name w:val="Emphasis"/>
-    <w:basedOn w:val="DefaultParagraphFont"/>
+    <w:basedOn w:val="Standaardalinea-lettertype"/>
     <w:uiPriority w:val="20"/>
     <w:qFormat/>
     <w:rsid w:val="00BB5B03"/>
@@ -1557,7 +1551,7 @@
       <w:iCs/>
     </w:rPr>
   </w:style>
-  <w:style w:type="paragraph" w:styleId="NoSpacing">
+  <w:style w:type="paragraph" w:styleId="Geenafstand">
     <w:name w:val="No Spacing"/>
     <w:uiPriority w:val="1"/>
     <w:qFormat/>
@@ -1566,9 +1560,9 @@
       <w:spacing w:after="0" w:line="240" w:lineRule="auto"/>
     </w:pPr>
   </w:style>
-  <w:style w:type="paragraph" w:styleId="ListParagraph">
+  <w:style w:type="paragraph" w:styleId="Lijstalinea">
     <w:name w:val="List Paragraph"/>
-    <w:basedOn w:val="Normal"/>
+    <w:basedOn w:val="Standaard"/>
     <w:uiPriority w:val="34"/>
     <w:qFormat/>
     <w:rsid w:val="00DE73A8"/>
@@ -1577,11 +1571,11 @@
       <w:contextualSpacing/>
     </w:pPr>
   </w:style>
-  <w:style w:type="paragraph" w:styleId="Quote">
+  <w:style w:type="paragraph" w:styleId="Citaat">
     <w:name w:val="Quote"/>
-    <w:basedOn w:val="Normal"/>
-    <w:next w:val="Normal"/>
-    <w:link w:val="QuoteChar"/>
+    <w:basedOn w:val="Standaard"/>
+    <w:next w:val="Standaard"/>
+    <w:link w:val="CitaatChar"/>
     <w:uiPriority w:val="29"/>
     <w:qFormat/>
     <w:rsid w:val="00BB5B03"/>
@@ -1595,10 +1589,10 @@
       <w:iCs/>
     </w:rPr>
   </w:style>
-  <w:style w:type="character" w:customStyle="1" w:styleId="QuoteChar">
-    <w:name w:val="Quote Char"/>
-    <w:basedOn w:val="DefaultParagraphFont"/>
-    <w:link w:val="Quote"/>
+  <w:style w:type="character" w:customStyle="1" w:styleId="CitaatChar">
+    <w:name w:val="Citaat Char"/>
+    <w:basedOn w:val="Standaardalinea-lettertype"/>
+    <w:link w:val="Citaat"/>
     <w:uiPriority w:val="29"/>
     <w:rsid w:val="00BB5B03"/>
     <w:rPr>
@@ -1606,11 +1600,11 @@
       <w:iCs/>
     </w:rPr>
   </w:style>
-  <w:style w:type="paragraph" w:styleId="IntenseQuote">
+  <w:style w:type="paragraph" w:styleId="Duidelijkcitaat">
     <w:name w:val="Intense Quote"/>
-    <w:basedOn w:val="Normal"/>
-    <w:next w:val="Normal"/>
-    <w:link w:val="IntenseQuoteChar"/>
+    <w:basedOn w:val="Standaard"/>
+    <w:next w:val="Standaard"/>
+    <w:link w:val="DuidelijkcitaatChar"/>
     <w:uiPriority w:val="30"/>
     <w:qFormat/>
     <w:rsid w:val="00BB5B03"/>
@@ -1626,10 +1620,10 @@
       <w:szCs w:val="24"/>
     </w:rPr>
   </w:style>
-  <w:style w:type="character" w:customStyle="1" w:styleId="IntenseQuoteChar">
-    <w:name w:val="Intense Quote Char"/>
-    <w:basedOn w:val="DefaultParagraphFont"/>
-    <w:link w:val="IntenseQuote"/>
+  <w:style w:type="character" w:customStyle="1" w:styleId="DuidelijkcitaatChar">
+    <w:name w:val="Duidelijk citaat Char"/>
+    <w:basedOn w:val="Standaardalinea-lettertype"/>
+    <w:link w:val="Duidelijkcitaat"/>
     <w:uiPriority w:val="30"/>
     <w:rsid w:val="00BB5B03"/>
     <w:rPr>
@@ -1639,9 +1633,9 @@
       <w:szCs w:val="24"/>
     </w:rPr>
   </w:style>
-  <w:style w:type="character" w:styleId="SubtleEmphasis">
+  <w:style w:type="character" w:styleId="Subtielebenadrukking">
     <w:name w:val="Subtle Emphasis"/>
-    <w:basedOn w:val="DefaultParagraphFont"/>
+    <w:basedOn w:val="Standaardalinea-lettertype"/>
     <w:uiPriority w:val="19"/>
     <w:qFormat/>
     <w:rsid w:val="00BB5B03"/>
@@ -1651,9 +1645,9 @@
       <w:color w:val="404040" w:themeColor="text1" w:themeTint="BF"/>
     </w:rPr>
   </w:style>
-  <w:style w:type="character" w:styleId="IntenseEmphasis">
+  <w:style w:type="character" w:styleId="Intensievebenadrukking">
     <w:name w:val="Intense Emphasis"/>
-    <w:basedOn w:val="DefaultParagraphFont"/>
+    <w:basedOn w:val="Standaardalinea-lettertype"/>
     <w:uiPriority w:val="21"/>
     <w:qFormat/>
     <w:rsid w:val="00BB5B03"/>
@@ -1665,9 +1659,9 @@
       <w:color w:val="4F81BD" w:themeColor="accent1"/>
     </w:rPr>
   </w:style>
-  <w:style w:type="character" w:styleId="SubtleReference">
+  <w:style w:type="character" w:styleId="Subtieleverwijzing">
     <w:name w:val="Subtle Reference"/>
-    <w:basedOn w:val="DefaultParagraphFont"/>
+    <w:basedOn w:val="Standaardalinea-lettertype"/>
     <w:uiPriority w:val="31"/>
     <w:qFormat/>
     <w:rsid w:val="00BB5B03"/>
@@ -1677,9 +1671,9 @@
       <w:u w:val="single" w:color="7F7F7F" w:themeColor="text1" w:themeTint="80"/>
     </w:rPr>
   </w:style>
-  <w:style w:type="character" w:styleId="IntenseReference">
+  <w:style w:type="character" w:styleId="Intensieveverwijzing">
     <w:name w:val="Intense Reference"/>
-    <w:basedOn w:val="DefaultParagraphFont"/>
+    <w:basedOn w:val="Standaardalinea-lettertype"/>
     <w:uiPriority w:val="32"/>
     <w:qFormat/>
     <w:rsid w:val="00BB5B03"/>
@@ -1692,9 +1686,9 @@
       <w:u w:val="single"/>
     </w:rPr>
   </w:style>
-  <w:style w:type="character" w:styleId="BookTitle">
+  <w:style w:type="character" w:styleId="Titelvanboek">
     <w:name w:val="Book Title"/>
-    <w:basedOn w:val="DefaultParagraphFont"/>
+    <w:basedOn w:val="Standaardalinea-lettertype"/>
     <w:uiPriority w:val="33"/>
     <w:qFormat/>
     <w:rsid w:val="00BB5B03"/>
@@ -1704,10 +1698,10 @@
       <w:smallCaps/>
     </w:rPr>
   </w:style>
-  <w:style w:type="paragraph" w:styleId="TOCHeading">
+  <w:style w:type="paragraph" w:styleId="Kopvaninhoudsopgave">
     <w:name w:val="TOC Heading"/>
-    <w:basedOn w:val="Heading1"/>
-    <w:next w:val="Normal"/>
+    <w:basedOn w:val="Kop1"/>
+    <w:next w:val="Standaard"/>
     <w:uiPriority w:val="39"/>
     <w:semiHidden/>
     <w:unhideWhenUsed/>
@@ -1717,10 +1711,10 @@
       <w:outlineLvl w:val="9"/>
     </w:pPr>
   </w:style>
-  <w:style w:type="paragraph" w:styleId="Caption">
+  <w:style w:type="paragraph" w:styleId="Bijschrift">
     <w:name w:val="caption"/>
-    <w:basedOn w:val="Normal"/>
-    <w:next w:val="Normal"/>
+    <w:basedOn w:val="Standaard"/>
+    <w:next w:val="Standaard"/>
     <w:uiPriority w:val="35"/>
     <w:semiHidden/>
     <w:unhideWhenUsed/>

</xml_diff>